<commit_message>
Fin de mi parte
</commit_message>
<xml_diff>
--- a/docs/Memoria.docx
+++ b/docs/Memoria.docx
@@ -2390,133 +2390,139 @@
         </w:rPr>
         <w:t xml:space="preserve"> </w:t>
       </w:r>
+    </w:p>
+    <w:p>
+      <w:pPr>
+        <w:jc w:val="both"/>
+        <w:rPr>
+          <w:lang w:eastAsia="es-ES"/>
+        </w:rPr>
+      </w:pPr>
+      <w:r>
+        <w:rPr>
+          <w:lang w:eastAsia="es-ES"/>
+        </w:rPr>
+        <w:t>Con respecto al número de neuronas, estableceremos los diferentes modelos utilizados en el apartado siguiente junto con sus resultados.</w:t>
+      </w:r>
+    </w:p>
+    <w:p>
+      <w:pPr>
+        <w:pStyle w:val="Ttulo3"/>
+        <w:jc w:val="both"/>
+        <w:rPr>
+          <w:lang w:eastAsia="es-ES"/>
+        </w:rPr>
+      </w:pPr>
+      <w:r>
+        <w:rPr>
+          <w:lang w:eastAsia="es-ES"/>
+        </w:rPr>
+        <w:t>Modelos y resultados</w:t>
+      </w:r>
+    </w:p>
+    <w:p>
+      <w:pPr>
+        <w:jc w:val="both"/>
+        <w:rPr>
+          <w:lang w:eastAsia="es-ES"/>
+        </w:rPr>
+      </w:pPr>
+      <w:r>
+        <w:rPr>
+          <w:lang w:eastAsia="es-ES"/>
+        </w:rPr>
+        <w:t xml:space="preserve">En este </w:t>
+      </w:r>
+      <w:proofErr w:type="spellStart"/>
+      <w:r>
+        <w:rPr>
+          <w:lang w:eastAsia="es-ES"/>
+        </w:rPr>
+        <w:t>subapartado</w:t>
+      </w:r>
+      <w:proofErr w:type="spellEnd"/>
+      <w:r>
+        <w:rPr>
+          <w:lang w:eastAsia="es-ES"/>
+        </w:rPr>
+        <w:t xml:space="preserve"> explicaremos los resultados obtenidos con las diferentes configuraciones utilizadas, tanto para la predicción a un día como a cinco días. Con respecto a los ficheros de datos utilizados, en las primeras pruebas utilizamos todos los ficheros (normal, cambio, porcentaje de cambio y normalizado). Sin embargo</w:t>
+      </w:r>
+      <w:r>
+        <w:rPr>
+          <w:lang w:eastAsia="es-ES"/>
+        </w:rPr>
+        <w:t>, tras estas pruebas vimos que el potencial se encontraba principalmente en el conjunto de datos de porcentaje de cambio, ya que este no tenía en cuenta el tamaño de los mercados, evitando que una pequeña caída en mercados grandes como Dow Jones afectase más de lo necesario, y, debido a que eran porcentajes, que se establecen en un rango, es más fácil generalizar.</w:t>
+      </w:r>
+    </w:p>
+    <w:p>
+      <w:pPr>
+        <w:jc w:val="both"/>
+        <w:rPr>
+          <w:lang w:eastAsia="es-ES"/>
+        </w:rPr>
+      </w:pPr>
+      <w:r>
+        <w:rPr>
+          <w:lang w:eastAsia="es-ES"/>
+        </w:rPr>
+        <w:t>En todos los modelos, lo que se mantiene contaste es el número de neuronas de la capa inicial, que tendrá tantas como variables de entrada tenga el fichero, es decir, 6 en el caso de la predicción a un día y 30 en el caso de cinco.</w:t>
+      </w:r>
+    </w:p>
+    <w:p>
+      <w:pPr>
+        <w:pStyle w:val="Ttulo4"/>
+        <w:jc w:val="both"/>
+        <w:rPr>
+          <w:lang w:eastAsia="es-ES"/>
+        </w:rPr>
+      </w:pPr>
+      <w:r>
+        <w:rPr>
+          <w:lang w:eastAsia="es-ES"/>
+        </w:rPr>
+        <w:t>Predicción a un día</w:t>
+      </w:r>
+    </w:p>
+    <w:p>
+      <w:pPr>
+        <w:jc w:val="both"/>
+        <w:rPr>
+          <w:lang w:eastAsia="es-ES"/>
+        </w:rPr>
+      </w:pPr>
+      <w:r>
+        <w:rPr>
+          <w:lang w:eastAsia="es-ES"/>
+        </w:rPr>
+        <w:t xml:space="preserve">Con respecto a la predicción a un día, los mejores resultados los obtuvimos con una sola capa intermedia. </w:t>
+      </w:r>
+      <w:r>
+        <w:rPr>
+          <w:lang w:eastAsia="es-ES"/>
+        </w:rPr>
+        <w:t>Esto es así debi</w:t>
+      </w:r>
       <w:bookmarkStart w:id="0" w:name="_GoBack"/>
       <w:bookmarkEnd w:id="0"/>
-    </w:p>
-    <w:p>
-      <w:pPr>
-        <w:jc w:val="both"/>
-        <w:rPr>
-          <w:lang w:eastAsia="es-ES"/>
-        </w:rPr>
-      </w:pPr>
-      <w:r>
-        <w:rPr>
-          <w:lang w:eastAsia="es-ES"/>
-        </w:rPr>
-        <w:t>Con respecto al número de neuronas, estableceremos los diferentes modelos utilizados en el apartado siguiente junto con sus resultados.</w:t>
-      </w:r>
-    </w:p>
-    <w:p>
-      <w:pPr>
-        <w:pStyle w:val="Ttulo3"/>
-        <w:jc w:val="both"/>
-        <w:rPr>
-          <w:lang w:eastAsia="es-ES"/>
-        </w:rPr>
-      </w:pPr>
-      <w:r>
-        <w:rPr>
-          <w:lang w:eastAsia="es-ES"/>
-        </w:rPr>
-        <w:t>Modelos y resultados</w:t>
-      </w:r>
-    </w:p>
-    <w:p>
-      <w:pPr>
-        <w:jc w:val="both"/>
-        <w:rPr>
-          <w:lang w:eastAsia="es-ES"/>
-        </w:rPr>
-      </w:pPr>
-      <w:r>
-        <w:rPr>
-          <w:lang w:eastAsia="es-ES"/>
-        </w:rPr>
-        <w:t xml:space="preserve">En este </w:t>
-      </w:r>
-      <w:proofErr w:type="spellStart"/>
-      <w:r>
-        <w:rPr>
-          <w:lang w:eastAsia="es-ES"/>
-        </w:rPr>
-        <w:t>subapartado</w:t>
-      </w:r>
-      <w:proofErr w:type="spellEnd"/>
-      <w:r>
-        <w:rPr>
-          <w:lang w:eastAsia="es-ES"/>
-        </w:rPr>
-        <w:t xml:space="preserve"> explicaremos los resultados obtenidos con las diferentes configuraciones utilizadas, tanto para la predicción a un día como a cinco días. Con respecto a los ficheros de datos utilizados, en las primeras pruebas utilizamos todos los ficheros (normal, cambio, porcentaje de cambio y normalizado). Sin embargo</w:t>
-      </w:r>
-      <w:r>
-        <w:rPr>
-          <w:lang w:eastAsia="es-ES"/>
-        </w:rPr>
-        <w:t>, tras estas pruebas vimos que el potencial se encontraba principalmente en el conjunto de datos de porcentaje de cambio, ya que este no tenía en cuenta el tamaño de los mercados, evitando que una pequeña caída en mercados grandes como Dow Jones afectase más de lo necesario, y, debido a que eran porcentajes, que se establecen en un rango, es más fácil generalizar.</w:t>
-      </w:r>
-    </w:p>
-    <w:p>
-      <w:pPr>
-        <w:jc w:val="both"/>
-        <w:rPr>
-          <w:lang w:eastAsia="es-ES"/>
-        </w:rPr>
-      </w:pPr>
-      <w:r>
-        <w:rPr>
-          <w:lang w:eastAsia="es-ES"/>
-        </w:rPr>
-        <w:t>En todos los modelos, lo que se mantiene contaste es el número de neuronas de la capa inicial, que tendrá tantas como variables de entrada tenga el fichero, es decir, 6 en el caso de la predicción a un día y 30 en el caso de cinco.</w:t>
-      </w:r>
-    </w:p>
-    <w:p>
-      <w:pPr>
-        <w:pStyle w:val="Ttulo4"/>
-        <w:jc w:val="both"/>
-        <w:rPr>
-          <w:lang w:eastAsia="es-ES"/>
-        </w:rPr>
-      </w:pPr>
-      <w:r>
-        <w:rPr>
-          <w:lang w:eastAsia="es-ES"/>
-        </w:rPr>
-        <w:t>Predicción a un día</w:t>
-      </w:r>
-    </w:p>
-    <w:p>
-      <w:pPr>
-        <w:jc w:val="both"/>
-        <w:rPr>
-          <w:lang w:eastAsia="es-ES"/>
-        </w:rPr>
-      </w:pPr>
-      <w:r>
-        <w:rPr>
-          <w:lang w:eastAsia="es-ES"/>
-        </w:rPr>
-        <w:t xml:space="preserve">Con respecto a la predicción a un día, los mejores resultados los obtuvimos con una sola capa intermedia. </w:t>
-      </w:r>
-      <w:r>
-        <w:rPr>
-          <w:lang w:eastAsia="es-ES"/>
-        </w:rPr>
-        <w:t>Esto es así debido a las pocas neuronas de entrada hacía que más de una capa oculta no tuviesen mucho sentido. Los resultados con 6 neuronas en la capa de entrada y 3 en la capa oculta.</w:t>
+      <w:r>
+        <w:rPr>
+          <w:lang w:eastAsia="es-ES"/>
+        </w:rPr>
+        <w:t>do a las pocas neuronas de entrada hacía que más de una capa oculta no tuviesen mucho sentido. Los resultados con 6 neuronas en la capa de entrada y 3 en la capa oculta.</w:t>
       </w:r>
     </w:p>
     <w:tbl>
       <w:tblPr>
         <w:tblStyle w:val="Tablanormal1"/>
-        <w:tblW w:w="0" w:type="auto"/>
+        <w:tblW w:w="5000" w:type="pct"/>
         <w:tblLook w:val="04A0" w:firstRow="1" w:lastRow="0" w:firstColumn="1" w:lastColumn="0" w:noHBand="0" w:noVBand="1"/>
       </w:tblPr>
       <w:tblGrid>
-        <w:gridCol w:w="1952"/>
-        <w:gridCol w:w="1500"/>
-        <w:gridCol w:w="1549"/>
-        <w:gridCol w:w="1708"/>
-        <w:gridCol w:w="1928"/>
+        <w:gridCol w:w="1939"/>
+        <w:gridCol w:w="1558"/>
+        <w:gridCol w:w="1550"/>
+        <w:gridCol w:w="1692"/>
+        <w:gridCol w:w="1981"/>
       </w:tblGrid>
       <w:tr>
         <w:trPr>
@@ -2526,122 +2532,68 @@
         <w:tc>
           <w:tcPr>
             <w:cnfStyle w:val="001000000000" w:firstRow="0" w:lastRow="0" w:firstColumn="1" w:lastColumn="0" w:oddVBand="0" w:evenVBand="0" w:oddHBand="0" w:evenHBand="0" w:firstRowFirstColumn="0" w:firstRowLastColumn="0" w:lastRowFirstColumn="0" w:lastRowLastColumn="0"/>
-            <w:tcW w:w="0" w:type="auto"/>
+            <w:tcW w:w="1111" w:type="pct"/>
+            <w:noWrap/>
+            <w:hideMark/>
+          </w:tcPr>
+          <w:p/>
+        </w:tc>
+        <w:tc>
+          <w:tcPr>
+            <w:tcW w:w="893" w:type="pct"/>
             <w:noWrap/>
             <w:hideMark/>
           </w:tcPr>
           <w:p>
             <w:pPr>
-              <w:spacing w:before="0" w:after="0"/>
-              <w:rPr>
-                <w:rFonts w:ascii="Times New Roman" w:eastAsia="Times New Roman" w:hAnsi="Times New Roman" w:cs="Times New Roman"/>
-                <w:sz w:val="24"/>
-                <w:szCs w:val="24"/>
-                <w:lang w:eastAsia="es-ES"/>
-              </w:rPr>
-            </w:pPr>
-          </w:p>
-        </w:tc>
-        <w:tc>
-          <w:tcPr>
-            <w:tcW w:w="0" w:type="auto"/>
-            <w:noWrap/>
-            <w:hideMark/>
-          </w:tcPr>
-          <w:p>
-            <w:pPr>
-              <w:spacing w:before="0" w:after="0"/>
               <w:cnfStyle w:val="100000000000" w:firstRow="1" w:lastRow="0" w:firstColumn="0" w:lastColumn="0" w:oddVBand="0" w:evenVBand="0" w:oddHBand="0" w:evenHBand="0" w:firstRowFirstColumn="0" w:firstRowLastColumn="0" w:lastRowFirstColumn="0" w:lastRowLastColumn="0"/>
-              <w:rPr>
-                <w:rFonts w:ascii="Liberation Sans" w:eastAsia="Times New Roman" w:hAnsi="Liberation Sans" w:cs="Times New Roman"/>
-                <w:color w:val="000000"/>
-                <w:lang w:eastAsia="es-ES"/>
-              </w:rPr>
             </w:pPr>
             <w:r>
-              <w:rPr>
-                <w:rFonts w:ascii="Liberation Sans" w:eastAsia="Times New Roman" w:hAnsi="Liberation Sans" w:cs="Times New Roman"/>
-                <w:color w:val="000000"/>
-                <w:lang w:eastAsia="es-ES"/>
-              </w:rPr>
               <w:t>1DayNormal</w:t>
             </w:r>
           </w:p>
         </w:tc>
         <w:tc>
           <w:tcPr>
-            <w:tcW w:w="0" w:type="auto"/>
+            <w:tcW w:w="889" w:type="pct"/>
             <w:noWrap/>
             <w:hideMark/>
           </w:tcPr>
           <w:p>
             <w:pPr>
-              <w:spacing w:before="0" w:after="0"/>
               <w:cnfStyle w:val="100000000000" w:firstRow="1" w:lastRow="0" w:firstColumn="0" w:lastColumn="0" w:oddVBand="0" w:evenVBand="0" w:oddHBand="0" w:evenHBand="0" w:firstRowFirstColumn="0" w:firstRowLastColumn="0" w:lastRowFirstColumn="0" w:lastRowLastColumn="0"/>
-              <w:rPr>
-                <w:rFonts w:ascii="Liberation Sans" w:eastAsia="Times New Roman" w:hAnsi="Liberation Sans" w:cs="Times New Roman"/>
-                <w:color w:val="000000"/>
-                <w:lang w:eastAsia="es-ES"/>
-              </w:rPr>
             </w:pPr>
             <w:r>
-              <w:rPr>
-                <w:rFonts w:ascii="Liberation Sans" w:eastAsia="Times New Roman" w:hAnsi="Liberation Sans" w:cs="Times New Roman"/>
-                <w:color w:val="000000"/>
-                <w:lang w:eastAsia="es-ES"/>
-              </w:rPr>
               <w:t>1DayChange</w:t>
             </w:r>
           </w:p>
         </w:tc>
         <w:tc>
           <w:tcPr>
-            <w:tcW w:w="0" w:type="auto"/>
+            <w:tcW w:w="970" w:type="pct"/>
             <w:noWrap/>
             <w:hideMark/>
           </w:tcPr>
           <w:p>
             <w:pPr>
-              <w:spacing w:before="0" w:after="0"/>
               <w:cnfStyle w:val="100000000000" w:firstRow="1" w:lastRow="0" w:firstColumn="0" w:lastColumn="0" w:oddVBand="0" w:evenVBand="0" w:oddHBand="0" w:evenHBand="0" w:firstRowFirstColumn="0" w:firstRowLastColumn="0" w:lastRowFirstColumn="0" w:lastRowLastColumn="0"/>
-              <w:rPr>
-                <w:rFonts w:ascii="Liberation Sans" w:eastAsia="Times New Roman" w:hAnsi="Liberation Sans" w:cs="Times New Roman"/>
-                <w:color w:val="000000"/>
-                <w:lang w:eastAsia="es-ES"/>
-              </w:rPr>
             </w:pPr>
             <w:r>
-              <w:rPr>
-                <w:rFonts w:ascii="Liberation Sans" w:eastAsia="Times New Roman" w:hAnsi="Liberation Sans" w:cs="Times New Roman"/>
-                <w:color w:val="000000"/>
-                <w:lang w:eastAsia="es-ES"/>
-              </w:rPr>
               <w:t>1DayRChange</w:t>
             </w:r>
           </w:p>
         </w:tc>
         <w:tc>
           <w:tcPr>
-            <w:tcW w:w="0" w:type="auto"/>
+            <w:tcW w:w="1136" w:type="pct"/>
             <w:noWrap/>
             <w:hideMark/>
           </w:tcPr>
           <w:p>
             <w:pPr>
-              <w:spacing w:before="0" w:after="0"/>
               <w:cnfStyle w:val="100000000000" w:firstRow="1" w:lastRow="0" w:firstColumn="0" w:lastColumn="0" w:oddVBand="0" w:evenVBand="0" w:oddHBand="0" w:evenHBand="0" w:firstRowFirstColumn="0" w:firstRowLastColumn="0" w:lastRowFirstColumn="0" w:lastRowLastColumn="0"/>
-              <w:rPr>
-                <w:rFonts w:ascii="Liberation Sans" w:eastAsia="Times New Roman" w:hAnsi="Liberation Sans" w:cs="Times New Roman"/>
-                <w:color w:val="000000"/>
-                <w:lang w:eastAsia="es-ES"/>
-              </w:rPr>
             </w:pPr>
             <w:r>
-              <w:rPr>
-                <w:rFonts w:ascii="Liberation Sans" w:eastAsia="Times New Roman" w:hAnsi="Liberation Sans" w:cs="Times New Roman"/>
-                <w:color w:val="000000"/>
-                <w:lang w:eastAsia="es-ES"/>
-              </w:rPr>
               <w:t>1DayNormalized</w:t>
             </w:r>
           </w:p>
@@ -2655,34 +2607,16 @@
         <w:tc>
           <w:tcPr>
             <w:cnfStyle w:val="001000000000" w:firstRow="0" w:lastRow="0" w:firstColumn="1" w:lastColumn="0" w:oddVBand="0" w:evenVBand="0" w:oddHBand="0" w:evenHBand="0" w:firstRowFirstColumn="0" w:firstRowLastColumn="0" w:lastRowFirstColumn="0" w:lastRowLastColumn="0"/>
-            <w:tcW w:w="0" w:type="auto"/>
+            <w:tcW w:w="1111" w:type="pct"/>
             <w:noWrap/>
             <w:hideMark/>
           </w:tcPr>
           <w:p>
-            <w:pPr>
-              <w:spacing w:before="0" w:after="0"/>
-              <w:rPr>
-                <w:rFonts w:ascii="Liberation Sans" w:eastAsia="Times New Roman" w:hAnsi="Liberation Sans" w:cs="Times New Roman"/>
-                <w:color w:val="000000"/>
-                <w:lang w:eastAsia="es-ES"/>
-              </w:rPr>
-            </w:pPr>
             <w:r>
-              <w:rPr>
-                <w:rFonts w:ascii="Liberation Sans" w:eastAsia="Times New Roman" w:hAnsi="Liberation Sans" w:cs="Times New Roman"/>
-                <w:color w:val="000000"/>
-                <w:lang w:eastAsia="es-ES"/>
-              </w:rPr>
               <w:t xml:space="preserve">Cross </w:t>
             </w:r>
             <w:proofErr w:type="spellStart"/>
             <w:r>
-              <w:rPr>
-                <w:rFonts w:ascii="Liberation Sans" w:eastAsia="Times New Roman" w:hAnsi="Liberation Sans" w:cs="Times New Roman"/>
-                <w:color w:val="000000"/>
-                <w:lang w:eastAsia="es-ES"/>
-              </w:rPr>
               <w:t>Validation</w:t>
             </w:r>
             <w:proofErr w:type="spellEnd"/>
@@ -2690,108 +2624,60 @@
         </w:tc>
         <w:tc>
           <w:tcPr>
-            <w:tcW w:w="0" w:type="auto"/>
+            <w:tcW w:w="893" w:type="pct"/>
             <w:noWrap/>
             <w:hideMark/>
           </w:tcPr>
           <w:p>
             <w:pPr>
-              <w:spacing w:before="0" w:after="0"/>
-              <w:jc w:val="right"/>
               <w:cnfStyle w:val="000000100000" w:firstRow="0" w:lastRow="0" w:firstColumn="0" w:lastColumn="0" w:oddVBand="0" w:evenVBand="0" w:oddHBand="1" w:evenHBand="0" w:firstRowFirstColumn="0" w:firstRowLastColumn="0" w:lastRowFirstColumn="0" w:lastRowLastColumn="0"/>
-              <w:rPr>
-                <w:rFonts w:ascii="Liberation Sans" w:eastAsia="Times New Roman" w:hAnsi="Liberation Sans" w:cs="Times New Roman"/>
-                <w:color w:val="000000"/>
-                <w:lang w:eastAsia="es-ES"/>
-              </w:rPr>
             </w:pPr>
             <w:r>
-              <w:rPr>
-                <w:rFonts w:ascii="Liberation Sans" w:eastAsia="Times New Roman" w:hAnsi="Liberation Sans" w:cs="Times New Roman"/>
-                <w:color w:val="000000"/>
-                <w:lang w:eastAsia="es-ES"/>
-              </w:rPr>
               <w:t>51,54%</w:t>
             </w:r>
           </w:p>
         </w:tc>
         <w:tc>
           <w:tcPr>
-            <w:tcW w:w="0" w:type="auto"/>
+            <w:tcW w:w="889" w:type="pct"/>
             <w:noWrap/>
             <w:hideMark/>
           </w:tcPr>
           <w:p>
             <w:pPr>
-              <w:spacing w:before="0" w:after="0"/>
-              <w:jc w:val="right"/>
               <w:cnfStyle w:val="000000100000" w:firstRow="0" w:lastRow="0" w:firstColumn="0" w:lastColumn="0" w:oddVBand="0" w:evenVBand="0" w:oddHBand="1" w:evenHBand="0" w:firstRowFirstColumn="0" w:firstRowLastColumn="0" w:lastRowFirstColumn="0" w:lastRowLastColumn="0"/>
-              <w:rPr>
-                <w:rFonts w:ascii="Liberation Sans" w:eastAsia="Times New Roman" w:hAnsi="Liberation Sans" w:cs="Times New Roman"/>
-                <w:color w:val="000000"/>
-                <w:lang w:eastAsia="es-ES"/>
-              </w:rPr>
             </w:pPr>
             <w:r>
-              <w:rPr>
-                <w:rFonts w:ascii="Liberation Sans" w:eastAsia="Times New Roman" w:hAnsi="Liberation Sans" w:cs="Times New Roman"/>
-                <w:color w:val="000000"/>
-                <w:lang w:eastAsia="es-ES"/>
-              </w:rPr>
               <w:t>56,75%</w:t>
             </w:r>
           </w:p>
         </w:tc>
         <w:tc>
           <w:tcPr>
-            <w:tcW w:w="0" w:type="auto"/>
+            <w:tcW w:w="970" w:type="pct"/>
             <w:noWrap/>
             <w:hideMark/>
           </w:tcPr>
           <w:p>
             <w:pPr>
-              <w:spacing w:before="0" w:after="0"/>
-              <w:jc w:val="right"/>
               <w:cnfStyle w:val="000000100000" w:firstRow="0" w:lastRow="0" w:firstColumn="0" w:lastColumn="0" w:oddVBand="0" w:evenVBand="0" w:oddHBand="1" w:evenHBand="0" w:firstRowFirstColumn="0" w:firstRowLastColumn="0" w:lastRowFirstColumn="0" w:lastRowLastColumn="0"/>
-              <w:rPr>
-                <w:rFonts w:ascii="Liberation Sans" w:eastAsia="Times New Roman" w:hAnsi="Liberation Sans" w:cs="Times New Roman"/>
-                <w:color w:val="000000"/>
-                <w:lang w:eastAsia="es-ES"/>
-              </w:rPr>
             </w:pPr>
             <w:r>
-              <w:rPr>
-                <w:rFonts w:ascii="Liberation Sans" w:eastAsia="Times New Roman" w:hAnsi="Liberation Sans" w:cs="Times New Roman"/>
-                <w:color w:val="000000"/>
-                <w:lang w:eastAsia="es-ES"/>
-              </w:rPr>
               <w:t>55,47%</w:t>
             </w:r>
           </w:p>
         </w:tc>
         <w:tc>
           <w:tcPr>
-            <w:tcW w:w="0" w:type="auto"/>
+            <w:tcW w:w="1136" w:type="pct"/>
             <w:noWrap/>
             <w:hideMark/>
           </w:tcPr>
           <w:p>
             <w:pPr>
-              <w:spacing w:before="0" w:after="0"/>
-              <w:jc w:val="right"/>
               <w:cnfStyle w:val="000000100000" w:firstRow="0" w:lastRow="0" w:firstColumn="0" w:lastColumn="0" w:oddVBand="0" w:evenVBand="0" w:oddHBand="1" w:evenHBand="0" w:firstRowFirstColumn="0" w:firstRowLastColumn="0" w:lastRowFirstColumn="0" w:lastRowLastColumn="0"/>
-              <w:rPr>
-                <w:rFonts w:ascii="Liberation Sans" w:eastAsia="Times New Roman" w:hAnsi="Liberation Sans" w:cs="Times New Roman"/>
-                <w:color w:val="000000"/>
-                <w:lang w:eastAsia="es-ES"/>
-              </w:rPr>
             </w:pPr>
             <w:r>
-              <w:rPr>
-                <w:rFonts w:ascii="Liberation Sans" w:eastAsia="Times New Roman" w:hAnsi="Liberation Sans" w:cs="Times New Roman"/>
-                <w:color w:val="000000"/>
-                <w:lang w:eastAsia="es-ES"/>
-              </w:rPr>
               <w:t>52,54%</w:t>
             </w:r>
           </w:p>
@@ -2804,133 +2690,72 @@
         <w:tc>
           <w:tcPr>
             <w:cnfStyle w:val="001000000000" w:firstRow="0" w:lastRow="0" w:firstColumn="1" w:lastColumn="0" w:oddVBand="0" w:evenVBand="0" w:oddHBand="0" w:evenHBand="0" w:firstRowFirstColumn="0" w:firstRowLastColumn="0" w:lastRowFirstColumn="0" w:lastRowLastColumn="0"/>
-            <w:tcW w:w="0" w:type="auto"/>
+            <w:tcW w:w="1111" w:type="pct"/>
             <w:noWrap/>
             <w:hideMark/>
           </w:tcPr>
           <w:p>
-            <w:pPr>
-              <w:spacing w:before="0" w:after="0"/>
-              <w:rPr>
-                <w:rFonts w:ascii="Liberation Sans" w:eastAsia="Times New Roman" w:hAnsi="Liberation Sans" w:cs="Times New Roman"/>
-                <w:color w:val="000000"/>
-                <w:lang w:eastAsia="es-ES"/>
-              </w:rPr>
-            </w:pPr>
             <w:r>
-              <w:rPr>
-                <w:rFonts w:ascii="Liberation Sans" w:eastAsia="Times New Roman" w:hAnsi="Liberation Sans" w:cs="Times New Roman"/>
-                <w:color w:val="000000"/>
-                <w:lang w:eastAsia="es-ES"/>
-              </w:rPr>
               <w:t>Manual</w:t>
             </w:r>
           </w:p>
         </w:tc>
         <w:tc>
           <w:tcPr>
-            <w:tcW w:w="0" w:type="auto"/>
+            <w:tcW w:w="893" w:type="pct"/>
             <w:noWrap/>
             <w:hideMark/>
           </w:tcPr>
           <w:p>
             <w:pPr>
-              <w:spacing w:before="0" w:after="0"/>
-              <w:jc w:val="right"/>
               <w:cnfStyle w:val="000000000000" w:firstRow="0" w:lastRow="0" w:firstColumn="0" w:lastColumn="0" w:oddVBand="0" w:evenVBand="0" w:oddHBand="0" w:evenHBand="0" w:firstRowFirstColumn="0" w:firstRowLastColumn="0" w:lastRowFirstColumn="0" w:lastRowLastColumn="0"/>
-              <w:rPr>
-                <w:rFonts w:ascii="Liberation Sans" w:eastAsia="Times New Roman" w:hAnsi="Liberation Sans" w:cs="Times New Roman"/>
-                <w:color w:val="000000"/>
-                <w:lang w:eastAsia="es-ES"/>
-              </w:rPr>
             </w:pPr>
             <w:r>
-              <w:rPr>
-                <w:rFonts w:ascii="Liberation Sans" w:eastAsia="Times New Roman" w:hAnsi="Liberation Sans" w:cs="Times New Roman"/>
-                <w:color w:val="000000"/>
-                <w:lang w:eastAsia="es-ES"/>
-              </w:rPr>
               <w:t>51,63%</w:t>
             </w:r>
           </w:p>
         </w:tc>
         <w:tc>
           <w:tcPr>
-            <w:tcW w:w="0" w:type="auto"/>
+            <w:tcW w:w="889" w:type="pct"/>
             <w:noWrap/>
             <w:hideMark/>
           </w:tcPr>
           <w:p>
             <w:pPr>
-              <w:spacing w:before="0" w:after="0"/>
-              <w:jc w:val="right"/>
               <w:cnfStyle w:val="000000000000" w:firstRow="0" w:lastRow="0" w:firstColumn="0" w:lastColumn="0" w:oddVBand="0" w:evenVBand="0" w:oddHBand="0" w:evenHBand="0" w:firstRowFirstColumn="0" w:firstRowLastColumn="0" w:lastRowFirstColumn="0" w:lastRowLastColumn="0"/>
-              <w:rPr>
-                <w:rFonts w:ascii="Liberation Sans" w:eastAsia="Times New Roman" w:hAnsi="Liberation Sans" w:cs="Times New Roman"/>
-                <w:color w:val="000000"/>
-                <w:lang w:eastAsia="es-ES"/>
-              </w:rPr>
             </w:pPr>
             <w:r>
-              <w:rPr>
-                <w:rFonts w:ascii="Liberation Sans" w:eastAsia="Times New Roman" w:hAnsi="Liberation Sans" w:cs="Times New Roman"/>
-                <w:color w:val="000000"/>
-                <w:lang w:eastAsia="es-ES"/>
-              </w:rPr>
               <w:t>56,28%</w:t>
             </w:r>
           </w:p>
         </w:tc>
         <w:tc>
           <w:tcPr>
-            <w:tcW w:w="0" w:type="auto"/>
+            <w:tcW w:w="970" w:type="pct"/>
             <w:noWrap/>
             <w:hideMark/>
           </w:tcPr>
           <w:p>
             <w:pPr>
-              <w:spacing w:before="0" w:after="0"/>
-              <w:jc w:val="right"/>
               <w:cnfStyle w:val="000000000000" w:firstRow="0" w:lastRow="0" w:firstColumn="0" w:lastColumn="0" w:oddVBand="0" w:evenVBand="0" w:oddHBand="0" w:evenHBand="0" w:firstRowFirstColumn="0" w:firstRowLastColumn="0" w:lastRowFirstColumn="0" w:lastRowLastColumn="0"/>
-              <w:rPr>
-                <w:rFonts w:ascii="Liberation Sans" w:eastAsia="Times New Roman" w:hAnsi="Liberation Sans" w:cs="Times New Roman"/>
-                <w:color w:val="000000"/>
-                <w:lang w:eastAsia="es-ES"/>
-              </w:rPr>
             </w:pPr>
             <w:r>
-              <w:rPr>
-                <w:rFonts w:ascii="Liberation Sans" w:eastAsia="Times New Roman" w:hAnsi="Liberation Sans" w:cs="Times New Roman"/>
-                <w:color w:val="000000"/>
-                <w:lang w:eastAsia="es-ES"/>
-              </w:rPr>
               <w:t>56,98%</w:t>
             </w:r>
           </w:p>
         </w:tc>
         <w:tc>
           <w:tcPr>
-            <w:tcW w:w="0" w:type="auto"/>
+            <w:tcW w:w="1136" w:type="pct"/>
             <w:noWrap/>
             <w:hideMark/>
           </w:tcPr>
           <w:p>
             <w:pPr>
-              <w:spacing w:before="0" w:after="0"/>
-              <w:jc w:val="right"/>
               <w:cnfStyle w:val="000000000000" w:firstRow="0" w:lastRow="0" w:firstColumn="0" w:lastColumn="0" w:oddVBand="0" w:evenVBand="0" w:oddHBand="0" w:evenHBand="0" w:firstRowFirstColumn="0" w:firstRowLastColumn="0" w:lastRowFirstColumn="0" w:lastRowLastColumn="0"/>
-              <w:rPr>
-                <w:rFonts w:ascii="Liberation Sans" w:eastAsia="Times New Roman" w:hAnsi="Liberation Sans" w:cs="Times New Roman"/>
-                <w:color w:val="000000"/>
-                <w:lang w:eastAsia="es-ES"/>
-              </w:rPr>
             </w:pPr>
             <w:r>
-              <w:rPr>
-                <w:rFonts w:ascii="Liberation Sans" w:eastAsia="Times New Roman" w:hAnsi="Liberation Sans" w:cs="Times New Roman"/>
-                <w:color w:val="000000"/>
-                <w:lang w:eastAsia="es-ES"/>
-              </w:rPr>
               <w:t>51,63%</w:t>
             </w:r>
           </w:p>
@@ -2939,6 +2764,7 @@
     </w:tbl>
     <w:p>
       <w:pPr>
+        <w:jc w:val="both"/>
         <w:rPr>
           <w:lang w:eastAsia="es-ES"/>
         </w:rPr>
@@ -2958,6 +2784,7 @@
     </w:p>
     <w:p>
       <w:pPr>
+        <w:jc w:val="both"/>
         <w:rPr>
           <w:lang w:eastAsia="es-ES"/>
         </w:rPr>
@@ -2972,15 +2799,15 @@
     <w:tbl>
       <w:tblPr>
         <w:tblStyle w:val="Tablanormal1"/>
-        <w:tblW w:w="0" w:type="auto"/>
+        <w:tblW w:w="5000" w:type="pct"/>
         <w:tblLook w:val="04A0" w:firstRow="1" w:lastRow="0" w:firstColumn="1" w:lastColumn="0" w:noHBand="0" w:noVBand="1"/>
       </w:tblPr>
       <w:tblGrid>
-        <w:gridCol w:w="1952"/>
-        <w:gridCol w:w="1500"/>
-        <w:gridCol w:w="1549"/>
-        <w:gridCol w:w="1708"/>
-        <w:gridCol w:w="1928"/>
+        <w:gridCol w:w="1939"/>
+        <w:gridCol w:w="1558"/>
+        <w:gridCol w:w="1550"/>
+        <w:gridCol w:w="1692"/>
+        <w:gridCol w:w="1981"/>
       </w:tblGrid>
       <w:tr>
         <w:trPr>
@@ -2990,122 +2817,68 @@
         <w:tc>
           <w:tcPr>
             <w:cnfStyle w:val="001000000000" w:firstRow="0" w:lastRow="0" w:firstColumn="1" w:lastColumn="0" w:oddVBand="0" w:evenVBand="0" w:oddHBand="0" w:evenHBand="0" w:firstRowFirstColumn="0" w:firstRowLastColumn="0" w:lastRowFirstColumn="0" w:lastRowLastColumn="0"/>
-            <w:tcW w:w="0" w:type="auto"/>
+            <w:tcW w:w="1111" w:type="pct"/>
+            <w:noWrap/>
+            <w:hideMark/>
+          </w:tcPr>
+          <w:p/>
+        </w:tc>
+        <w:tc>
+          <w:tcPr>
+            <w:tcW w:w="893" w:type="pct"/>
             <w:noWrap/>
             <w:hideMark/>
           </w:tcPr>
           <w:p>
             <w:pPr>
-              <w:spacing w:before="0" w:after="0"/>
-              <w:rPr>
-                <w:rFonts w:ascii="Times New Roman" w:eastAsia="Times New Roman" w:hAnsi="Times New Roman" w:cs="Times New Roman"/>
-                <w:sz w:val="24"/>
-                <w:szCs w:val="24"/>
-                <w:lang w:eastAsia="es-ES"/>
-              </w:rPr>
-            </w:pPr>
-          </w:p>
-        </w:tc>
-        <w:tc>
-          <w:tcPr>
-            <w:tcW w:w="0" w:type="auto"/>
-            <w:noWrap/>
-            <w:hideMark/>
-          </w:tcPr>
-          <w:p>
-            <w:pPr>
-              <w:spacing w:before="0" w:after="0"/>
               <w:cnfStyle w:val="100000000000" w:firstRow="1" w:lastRow="0" w:firstColumn="0" w:lastColumn="0" w:oddVBand="0" w:evenVBand="0" w:oddHBand="0" w:evenHBand="0" w:firstRowFirstColumn="0" w:firstRowLastColumn="0" w:lastRowFirstColumn="0" w:lastRowLastColumn="0"/>
-              <w:rPr>
-                <w:rFonts w:ascii="Liberation Sans" w:eastAsia="Times New Roman" w:hAnsi="Liberation Sans" w:cs="Times New Roman"/>
-                <w:color w:val="000000"/>
-                <w:lang w:eastAsia="es-ES"/>
-              </w:rPr>
             </w:pPr>
             <w:r>
-              <w:rPr>
-                <w:rFonts w:ascii="Liberation Sans" w:eastAsia="Times New Roman" w:hAnsi="Liberation Sans" w:cs="Times New Roman"/>
-                <w:color w:val="000000"/>
-                <w:lang w:eastAsia="es-ES"/>
-              </w:rPr>
               <w:t>1DayNormal</w:t>
             </w:r>
           </w:p>
         </w:tc>
         <w:tc>
           <w:tcPr>
-            <w:tcW w:w="0" w:type="auto"/>
+            <w:tcW w:w="889" w:type="pct"/>
             <w:noWrap/>
             <w:hideMark/>
           </w:tcPr>
           <w:p>
             <w:pPr>
-              <w:spacing w:before="0" w:after="0"/>
               <w:cnfStyle w:val="100000000000" w:firstRow="1" w:lastRow="0" w:firstColumn="0" w:lastColumn="0" w:oddVBand="0" w:evenVBand="0" w:oddHBand="0" w:evenHBand="0" w:firstRowFirstColumn="0" w:firstRowLastColumn="0" w:lastRowFirstColumn="0" w:lastRowLastColumn="0"/>
-              <w:rPr>
-                <w:rFonts w:ascii="Liberation Sans" w:eastAsia="Times New Roman" w:hAnsi="Liberation Sans" w:cs="Times New Roman"/>
-                <w:color w:val="000000"/>
-                <w:lang w:eastAsia="es-ES"/>
-              </w:rPr>
             </w:pPr>
             <w:r>
-              <w:rPr>
-                <w:rFonts w:ascii="Liberation Sans" w:eastAsia="Times New Roman" w:hAnsi="Liberation Sans" w:cs="Times New Roman"/>
-                <w:color w:val="000000"/>
-                <w:lang w:eastAsia="es-ES"/>
-              </w:rPr>
               <w:t>1DayChange</w:t>
             </w:r>
           </w:p>
         </w:tc>
         <w:tc>
           <w:tcPr>
-            <w:tcW w:w="0" w:type="auto"/>
+            <w:tcW w:w="970" w:type="pct"/>
             <w:noWrap/>
             <w:hideMark/>
           </w:tcPr>
           <w:p>
             <w:pPr>
-              <w:spacing w:before="0" w:after="0"/>
               <w:cnfStyle w:val="100000000000" w:firstRow="1" w:lastRow="0" w:firstColumn="0" w:lastColumn="0" w:oddVBand="0" w:evenVBand="0" w:oddHBand="0" w:evenHBand="0" w:firstRowFirstColumn="0" w:firstRowLastColumn="0" w:lastRowFirstColumn="0" w:lastRowLastColumn="0"/>
-              <w:rPr>
-                <w:rFonts w:ascii="Liberation Sans" w:eastAsia="Times New Roman" w:hAnsi="Liberation Sans" w:cs="Times New Roman"/>
-                <w:color w:val="000000"/>
-                <w:lang w:eastAsia="es-ES"/>
-              </w:rPr>
             </w:pPr>
             <w:r>
-              <w:rPr>
-                <w:rFonts w:ascii="Liberation Sans" w:eastAsia="Times New Roman" w:hAnsi="Liberation Sans" w:cs="Times New Roman"/>
-                <w:color w:val="000000"/>
-                <w:lang w:eastAsia="es-ES"/>
-              </w:rPr>
               <w:t>1DayRChange</w:t>
             </w:r>
           </w:p>
         </w:tc>
         <w:tc>
           <w:tcPr>
-            <w:tcW w:w="0" w:type="auto"/>
+            <w:tcW w:w="1136" w:type="pct"/>
             <w:noWrap/>
             <w:hideMark/>
           </w:tcPr>
           <w:p>
             <w:pPr>
-              <w:spacing w:before="0" w:after="0"/>
               <w:cnfStyle w:val="100000000000" w:firstRow="1" w:lastRow="0" w:firstColumn="0" w:lastColumn="0" w:oddVBand="0" w:evenVBand="0" w:oddHBand="0" w:evenHBand="0" w:firstRowFirstColumn="0" w:firstRowLastColumn="0" w:lastRowFirstColumn="0" w:lastRowLastColumn="0"/>
-              <w:rPr>
-                <w:rFonts w:ascii="Liberation Sans" w:eastAsia="Times New Roman" w:hAnsi="Liberation Sans" w:cs="Times New Roman"/>
-                <w:color w:val="000000"/>
-                <w:lang w:eastAsia="es-ES"/>
-              </w:rPr>
             </w:pPr>
             <w:r>
-              <w:rPr>
-                <w:rFonts w:ascii="Liberation Sans" w:eastAsia="Times New Roman" w:hAnsi="Liberation Sans" w:cs="Times New Roman"/>
-                <w:color w:val="000000"/>
-                <w:lang w:eastAsia="es-ES"/>
-              </w:rPr>
               <w:t>1DayNormalized</w:t>
             </w:r>
           </w:p>
@@ -3119,34 +2892,16 @@
         <w:tc>
           <w:tcPr>
             <w:cnfStyle w:val="001000000000" w:firstRow="0" w:lastRow="0" w:firstColumn="1" w:lastColumn="0" w:oddVBand="0" w:evenVBand="0" w:oddHBand="0" w:evenHBand="0" w:firstRowFirstColumn="0" w:firstRowLastColumn="0" w:lastRowFirstColumn="0" w:lastRowLastColumn="0"/>
-            <w:tcW w:w="0" w:type="auto"/>
+            <w:tcW w:w="1111" w:type="pct"/>
             <w:noWrap/>
             <w:hideMark/>
           </w:tcPr>
           <w:p>
-            <w:pPr>
-              <w:spacing w:before="0" w:after="0"/>
-              <w:rPr>
-                <w:rFonts w:ascii="Liberation Sans" w:eastAsia="Times New Roman" w:hAnsi="Liberation Sans" w:cs="Times New Roman"/>
-                <w:color w:val="000000"/>
-                <w:lang w:eastAsia="es-ES"/>
-              </w:rPr>
-            </w:pPr>
             <w:r>
-              <w:rPr>
-                <w:rFonts w:ascii="Liberation Sans" w:eastAsia="Times New Roman" w:hAnsi="Liberation Sans" w:cs="Times New Roman"/>
-                <w:color w:val="000000"/>
-                <w:lang w:eastAsia="es-ES"/>
-              </w:rPr>
               <w:t xml:space="preserve">Cross </w:t>
             </w:r>
             <w:proofErr w:type="spellStart"/>
             <w:r>
-              <w:rPr>
-                <w:rFonts w:ascii="Liberation Sans" w:eastAsia="Times New Roman" w:hAnsi="Liberation Sans" w:cs="Times New Roman"/>
-                <w:color w:val="000000"/>
-                <w:lang w:eastAsia="es-ES"/>
-              </w:rPr>
               <w:t>Validation</w:t>
             </w:r>
             <w:proofErr w:type="spellEnd"/>
@@ -3154,36 +2909,504 @@
         </w:tc>
         <w:tc>
           <w:tcPr>
+            <w:tcW w:w="893" w:type="pct"/>
+            <w:noWrap/>
+            <w:hideMark/>
+          </w:tcPr>
+          <w:p>
+            <w:pPr>
+              <w:cnfStyle w:val="000000100000" w:firstRow="0" w:lastRow="0" w:firstColumn="0" w:lastColumn="0" w:oddVBand="0" w:evenVBand="0" w:oddHBand="1" w:evenHBand="0" w:firstRowFirstColumn="0" w:firstRowLastColumn="0" w:lastRowFirstColumn="0" w:lastRowLastColumn="0"/>
+            </w:pPr>
+            <w:r>
+              <w:t>49.51%</w:t>
+            </w:r>
+          </w:p>
+        </w:tc>
+        <w:tc>
+          <w:tcPr>
+            <w:tcW w:w="889" w:type="pct"/>
+            <w:noWrap/>
+            <w:hideMark/>
+          </w:tcPr>
+          <w:p>
+            <w:pPr>
+              <w:cnfStyle w:val="000000100000" w:firstRow="0" w:lastRow="0" w:firstColumn="0" w:lastColumn="0" w:oddVBand="0" w:evenVBand="0" w:oddHBand="1" w:evenHBand="0" w:firstRowFirstColumn="0" w:firstRowLastColumn="0" w:lastRowFirstColumn="0" w:lastRowLastColumn="0"/>
+            </w:pPr>
+            <w:r>
+              <w:t>51.8%</w:t>
+            </w:r>
+          </w:p>
+        </w:tc>
+        <w:tc>
+          <w:tcPr>
+            <w:tcW w:w="970" w:type="pct"/>
+            <w:noWrap/>
+            <w:hideMark/>
+          </w:tcPr>
+          <w:p>
+            <w:pPr>
+              <w:cnfStyle w:val="000000100000" w:firstRow="0" w:lastRow="0" w:firstColumn="0" w:lastColumn="0" w:oddVBand="0" w:evenVBand="0" w:oddHBand="1" w:evenHBand="0" w:firstRowFirstColumn="0" w:firstRowLastColumn="0" w:lastRowFirstColumn="0" w:lastRowLastColumn="0"/>
+            </w:pPr>
+            <w:r>
+              <w:t>51.98%</w:t>
+            </w:r>
+          </w:p>
+        </w:tc>
+        <w:tc>
+          <w:tcPr>
+            <w:tcW w:w="1136" w:type="pct"/>
+            <w:noWrap/>
+            <w:hideMark/>
+          </w:tcPr>
+          <w:p>
+            <w:pPr>
+              <w:cnfStyle w:val="000000100000" w:firstRow="0" w:lastRow="0" w:firstColumn="0" w:lastColumn="0" w:oddVBand="0" w:evenVBand="0" w:oddHBand="1" w:evenHBand="0" w:firstRowFirstColumn="0" w:firstRowLastColumn="0" w:lastRowFirstColumn="0" w:lastRowLastColumn="0"/>
+            </w:pPr>
+            <w:r>
+              <w:t>50.24%</w:t>
+            </w:r>
+          </w:p>
+        </w:tc>
+      </w:tr>
+      <w:tr>
+        <w:trPr>
+          <w:trHeight w:val="285"/>
+        </w:trPr>
+        <w:tc>
+          <w:tcPr>
+            <w:cnfStyle w:val="001000000000" w:firstRow="0" w:lastRow="0" w:firstColumn="1" w:lastColumn="0" w:oddVBand="0" w:evenVBand="0" w:oddHBand="0" w:evenHBand="0" w:firstRowFirstColumn="0" w:firstRowLastColumn="0" w:lastRowFirstColumn="0" w:lastRowLastColumn="0"/>
+            <w:tcW w:w="1111" w:type="pct"/>
+            <w:noWrap/>
+            <w:hideMark/>
+          </w:tcPr>
+          <w:p>
+            <w:r>
+              <w:lastRenderedPageBreak/>
+              <w:t>Manual</w:t>
+            </w:r>
+          </w:p>
+        </w:tc>
+        <w:tc>
+          <w:tcPr>
+            <w:tcW w:w="893" w:type="pct"/>
+            <w:noWrap/>
+            <w:hideMark/>
+          </w:tcPr>
+          <w:p>
+            <w:pPr>
+              <w:cnfStyle w:val="000000000000" w:firstRow="0" w:lastRow="0" w:firstColumn="0" w:lastColumn="0" w:oddVBand="0" w:evenVBand="0" w:oddHBand="0" w:evenHBand="0" w:firstRowFirstColumn="0" w:firstRowLastColumn="0" w:lastRowFirstColumn="0" w:lastRowLastColumn="0"/>
+            </w:pPr>
+            <w:r>
+              <w:t>50.25%</w:t>
+            </w:r>
+          </w:p>
+        </w:tc>
+        <w:tc>
+          <w:tcPr>
+            <w:tcW w:w="889" w:type="pct"/>
+            <w:noWrap/>
+            <w:hideMark/>
+          </w:tcPr>
+          <w:p>
+            <w:pPr>
+              <w:cnfStyle w:val="000000000000" w:firstRow="0" w:lastRow="0" w:firstColumn="0" w:lastColumn="0" w:oddVBand="0" w:evenVBand="0" w:oddHBand="0" w:evenHBand="0" w:firstRowFirstColumn="0" w:firstRowLastColumn="0" w:lastRowFirstColumn="0" w:lastRowLastColumn="0"/>
+            </w:pPr>
+            <w:r>
+              <w:t>52.14%</w:t>
+            </w:r>
+          </w:p>
+        </w:tc>
+        <w:tc>
+          <w:tcPr>
+            <w:tcW w:w="970" w:type="pct"/>
+            <w:noWrap/>
+            <w:hideMark/>
+          </w:tcPr>
+          <w:p>
+            <w:pPr>
+              <w:cnfStyle w:val="000000000000" w:firstRow="0" w:lastRow="0" w:firstColumn="0" w:lastColumn="0" w:oddVBand="0" w:evenVBand="0" w:oddHBand="0" w:evenHBand="0" w:firstRowFirstColumn="0" w:firstRowLastColumn="0" w:lastRowFirstColumn="0" w:lastRowLastColumn="0"/>
+            </w:pPr>
+            <w:r>
+              <w:t>52.20%</w:t>
+            </w:r>
+          </w:p>
+        </w:tc>
+        <w:tc>
+          <w:tcPr>
+            <w:tcW w:w="1136" w:type="pct"/>
+            <w:noWrap/>
+            <w:hideMark/>
+          </w:tcPr>
+          <w:p>
+            <w:pPr>
+              <w:cnfStyle w:val="000000000000" w:firstRow="0" w:lastRow="0" w:firstColumn="0" w:lastColumn="0" w:oddVBand="0" w:evenVBand="0" w:oddHBand="0" w:evenHBand="0" w:firstRowFirstColumn="0" w:firstRowLastColumn="0" w:lastRowFirstColumn="0" w:lastRowLastColumn="0"/>
+            </w:pPr>
+            <w:r>
+              <w:t>51,63%</w:t>
+            </w:r>
+          </w:p>
+        </w:tc>
+      </w:tr>
+    </w:tbl>
+    <w:p>
+      <w:pPr>
+        <w:rPr>
+          <w:lang w:eastAsia="es-ES"/>
+        </w:rPr>
+      </w:pPr>
+      <w:r>
+        <w:rPr>
+          <w:lang w:eastAsia="es-ES"/>
+        </w:rPr>
+        <w:t>Por lo que descartamos su uso para este problema.</w:t>
+      </w:r>
+    </w:p>
+    <w:p>
+      <w:pPr>
+        <w:pStyle w:val="Ttulo4"/>
+        <w:rPr>
+          <w:lang w:eastAsia="es-ES"/>
+        </w:rPr>
+      </w:pPr>
+      <w:r>
+        <w:rPr>
+          <w:lang w:eastAsia="es-ES"/>
+        </w:rPr>
+        <w:t>Predicción a cinco días</w:t>
+      </w:r>
+    </w:p>
+    <w:p>
+      <w:pPr>
+        <w:jc w:val="both"/>
+        <w:rPr>
+          <w:lang w:eastAsia="es-ES"/>
+        </w:rPr>
+      </w:pPr>
+      <w:r>
+        <w:rPr>
+          <w:lang w:eastAsia="es-ES"/>
+        </w:rPr>
+        <w:t>Para la predicción a cinco días sí que utilizamos varias configuraciones multicapa, junto con configuraciones de una sola capa oculta, aunque no acabaron aportando mejores resultados.</w:t>
+      </w:r>
+    </w:p>
+    <w:p>
+      <w:pPr>
+        <w:jc w:val="both"/>
+        <w:rPr>
+          <w:lang w:eastAsia="es-ES"/>
+        </w:rPr>
+      </w:pPr>
+      <w:r>
+        <w:rPr>
+          <w:lang w:eastAsia="es-ES"/>
+        </w:rPr>
+        <w:t>Los resultados obtenidos con una capa oculta de 15 neuronas fueron los siguientes:</w:t>
+      </w:r>
+    </w:p>
+    <w:tbl>
+      <w:tblPr>
+        <w:tblStyle w:val="Tablanormal1"/>
+        <w:tblW w:w="5000" w:type="pct"/>
+        <w:tblLook w:val="04A0" w:firstRow="1" w:lastRow="0" w:firstColumn="1" w:lastColumn="0" w:noHBand="0" w:noVBand="1"/>
+      </w:tblPr>
+      <w:tblGrid>
+        <w:gridCol w:w="1939"/>
+        <w:gridCol w:w="1558"/>
+        <w:gridCol w:w="1550"/>
+        <w:gridCol w:w="1692"/>
+        <w:gridCol w:w="1981"/>
+      </w:tblGrid>
+      <w:tr>
+        <w:trPr>
+          <w:cnfStyle w:val="100000000000" w:firstRow="1" w:lastRow="0" w:firstColumn="0" w:lastColumn="0" w:oddVBand="0" w:evenVBand="0" w:oddHBand="0" w:evenHBand="0" w:firstRowFirstColumn="0" w:firstRowLastColumn="0" w:lastRowFirstColumn="0" w:lastRowLastColumn="0"/>
+          <w:trHeight w:val="285"/>
+        </w:trPr>
+        <w:tc>
+          <w:tcPr>
+            <w:cnfStyle w:val="001000000000" w:firstRow="0" w:lastRow="0" w:firstColumn="1" w:lastColumn="0" w:oddVBand="0" w:evenVBand="0" w:oddHBand="0" w:evenHBand="0" w:firstRowFirstColumn="0" w:firstRowLastColumn="0" w:lastRowFirstColumn="0" w:lastRowLastColumn="0"/>
+            <w:tcW w:w="1111" w:type="pct"/>
+            <w:noWrap/>
+            <w:hideMark/>
+          </w:tcPr>
+          <w:p/>
+        </w:tc>
+        <w:tc>
+          <w:tcPr>
+            <w:tcW w:w="893" w:type="pct"/>
+            <w:noWrap/>
+            <w:hideMark/>
+          </w:tcPr>
+          <w:p>
+            <w:pPr>
+              <w:cnfStyle w:val="100000000000" w:firstRow="1" w:lastRow="0" w:firstColumn="0" w:lastColumn="0" w:oddVBand="0" w:evenVBand="0" w:oddHBand="0" w:evenHBand="0" w:firstRowFirstColumn="0" w:firstRowLastColumn="0" w:lastRowFirstColumn="0" w:lastRowLastColumn="0"/>
+            </w:pPr>
+            <w:r>
+              <w:t>5</w:t>
+            </w:r>
+            <w:r>
+              <w:t>DayNormal</w:t>
+            </w:r>
+          </w:p>
+        </w:tc>
+        <w:tc>
+          <w:tcPr>
+            <w:tcW w:w="889" w:type="pct"/>
+            <w:noWrap/>
+            <w:hideMark/>
+          </w:tcPr>
+          <w:p>
+            <w:pPr>
+              <w:cnfStyle w:val="100000000000" w:firstRow="1" w:lastRow="0" w:firstColumn="0" w:lastColumn="0" w:oddVBand="0" w:evenVBand="0" w:oddHBand="0" w:evenHBand="0" w:firstRowFirstColumn="0" w:firstRowLastColumn="0" w:lastRowFirstColumn="0" w:lastRowLastColumn="0"/>
+            </w:pPr>
+            <w:r>
+              <w:t>5</w:t>
+            </w:r>
+            <w:r>
+              <w:t>DayChange</w:t>
+            </w:r>
+          </w:p>
+        </w:tc>
+        <w:tc>
+          <w:tcPr>
+            <w:tcW w:w="970" w:type="pct"/>
+            <w:noWrap/>
+            <w:hideMark/>
+          </w:tcPr>
+          <w:p>
+            <w:pPr>
+              <w:cnfStyle w:val="100000000000" w:firstRow="1" w:lastRow="0" w:firstColumn="0" w:lastColumn="0" w:oddVBand="0" w:evenVBand="0" w:oddHBand="0" w:evenHBand="0" w:firstRowFirstColumn="0" w:firstRowLastColumn="0" w:lastRowFirstColumn="0" w:lastRowLastColumn="0"/>
+            </w:pPr>
+            <w:r>
+              <w:t>5</w:t>
+            </w:r>
+            <w:r>
+              <w:t>DayRChange</w:t>
+            </w:r>
+          </w:p>
+        </w:tc>
+        <w:tc>
+          <w:tcPr>
+            <w:tcW w:w="1136" w:type="pct"/>
+            <w:noWrap/>
+            <w:hideMark/>
+          </w:tcPr>
+          <w:p>
+            <w:pPr>
+              <w:cnfStyle w:val="100000000000" w:firstRow="1" w:lastRow="0" w:firstColumn="0" w:lastColumn="0" w:oddVBand="0" w:evenVBand="0" w:oddHBand="0" w:evenHBand="0" w:firstRowFirstColumn="0" w:firstRowLastColumn="0" w:lastRowFirstColumn="0" w:lastRowLastColumn="0"/>
+            </w:pPr>
+            <w:r>
+              <w:t>5</w:t>
+            </w:r>
+            <w:r>
+              <w:t>DayNormalized</w:t>
+            </w:r>
+          </w:p>
+        </w:tc>
+      </w:tr>
+      <w:tr>
+        <w:trPr>
+          <w:cnfStyle w:val="000000100000" w:firstRow="0" w:lastRow="0" w:firstColumn="0" w:lastColumn="0" w:oddVBand="0" w:evenVBand="0" w:oddHBand="1" w:evenHBand="0" w:firstRowFirstColumn="0" w:firstRowLastColumn="0" w:lastRowFirstColumn="0" w:lastRowLastColumn="0"/>
+          <w:trHeight w:val="285"/>
+        </w:trPr>
+        <w:tc>
+          <w:tcPr>
+            <w:cnfStyle w:val="001000000000" w:firstRow="0" w:lastRow="0" w:firstColumn="1" w:lastColumn="0" w:oddVBand="0" w:evenVBand="0" w:oddHBand="0" w:evenHBand="0" w:firstRowFirstColumn="0" w:firstRowLastColumn="0" w:lastRowFirstColumn="0" w:lastRowLastColumn="0"/>
+            <w:tcW w:w="1111" w:type="pct"/>
+            <w:noWrap/>
+            <w:hideMark/>
+          </w:tcPr>
+          <w:p>
+            <w:r>
+              <w:t xml:space="preserve">Cross </w:t>
+            </w:r>
+            <w:proofErr w:type="spellStart"/>
+            <w:r>
+              <w:t>Validation</w:t>
+            </w:r>
+            <w:proofErr w:type="spellEnd"/>
+          </w:p>
+        </w:tc>
+        <w:tc>
+          <w:tcPr>
+            <w:tcW w:w="893" w:type="pct"/>
+            <w:noWrap/>
+            <w:hideMark/>
+          </w:tcPr>
+          <w:p>
+            <w:pPr>
+              <w:cnfStyle w:val="000000100000" w:firstRow="0" w:lastRow="0" w:firstColumn="0" w:lastColumn="0" w:oddVBand="0" w:evenVBand="0" w:oddHBand="1" w:evenHBand="0" w:firstRowFirstColumn="0" w:firstRowLastColumn="0" w:lastRowFirstColumn="0" w:lastRowLastColumn="0"/>
+            </w:pPr>
+            <w:r>
+              <w:t>51,54%</w:t>
+            </w:r>
+          </w:p>
+        </w:tc>
+        <w:tc>
+          <w:tcPr>
+            <w:tcW w:w="889" w:type="pct"/>
+            <w:noWrap/>
+            <w:hideMark/>
+          </w:tcPr>
+          <w:p>
+            <w:pPr>
+              <w:cnfStyle w:val="000000100000" w:firstRow="0" w:lastRow="0" w:firstColumn="0" w:lastColumn="0" w:oddVBand="0" w:evenVBand="0" w:oddHBand="1" w:evenHBand="0" w:firstRowFirstColumn="0" w:firstRowLastColumn="0" w:lastRowFirstColumn="0" w:lastRowLastColumn="0"/>
+            </w:pPr>
+            <w:r>
+              <w:t>52,79%</w:t>
+            </w:r>
+          </w:p>
+        </w:tc>
+        <w:tc>
+          <w:tcPr>
+            <w:tcW w:w="970" w:type="pct"/>
+            <w:noWrap/>
+            <w:hideMark/>
+          </w:tcPr>
+          <w:p>
+            <w:pPr>
+              <w:cnfStyle w:val="000000100000" w:firstRow="0" w:lastRow="0" w:firstColumn="0" w:lastColumn="0" w:oddVBand="0" w:evenVBand="0" w:oddHBand="1" w:evenHBand="0" w:firstRowFirstColumn="0" w:firstRowLastColumn="0" w:lastRowFirstColumn="0" w:lastRowLastColumn="0"/>
+            </w:pPr>
+            <w:r>
+              <w:t>56,15%</w:t>
+            </w:r>
+          </w:p>
+        </w:tc>
+        <w:tc>
+          <w:tcPr>
+            <w:tcW w:w="1136" w:type="pct"/>
+            <w:noWrap/>
+            <w:hideMark/>
+          </w:tcPr>
+          <w:p>
+            <w:pPr>
+              <w:cnfStyle w:val="000000100000" w:firstRow="0" w:lastRow="0" w:firstColumn="0" w:lastColumn="0" w:oddVBand="0" w:evenVBand="0" w:oddHBand="1" w:evenHBand="0" w:firstRowFirstColumn="0" w:firstRowLastColumn="0" w:lastRowFirstColumn="0" w:lastRowLastColumn="0"/>
+            </w:pPr>
+            <w:r>
+              <w:t>52,54%</w:t>
+            </w:r>
+          </w:p>
+        </w:tc>
+      </w:tr>
+      <w:tr>
+        <w:trPr>
+          <w:trHeight w:val="285"/>
+        </w:trPr>
+        <w:tc>
+          <w:tcPr>
+            <w:cnfStyle w:val="001000000000" w:firstRow="0" w:lastRow="0" w:firstColumn="1" w:lastColumn="0" w:oddVBand="0" w:evenVBand="0" w:oddHBand="0" w:evenHBand="0" w:firstRowFirstColumn="0" w:firstRowLastColumn="0" w:lastRowFirstColumn="0" w:lastRowLastColumn="0"/>
+            <w:tcW w:w="1111" w:type="pct"/>
+            <w:noWrap/>
+            <w:hideMark/>
+          </w:tcPr>
+          <w:p>
+            <w:r>
+              <w:t>Manual</w:t>
+            </w:r>
+          </w:p>
+        </w:tc>
+        <w:tc>
+          <w:tcPr>
+            <w:tcW w:w="893" w:type="pct"/>
+            <w:noWrap/>
+            <w:hideMark/>
+          </w:tcPr>
+          <w:p>
+            <w:pPr>
+              <w:cnfStyle w:val="000000000000" w:firstRow="0" w:lastRow="0" w:firstColumn="0" w:lastColumn="0" w:oddVBand="0" w:evenVBand="0" w:oddHBand="0" w:evenHBand="0" w:firstRowFirstColumn="0" w:firstRowLastColumn="0" w:lastRowFirstColumn="0" w:lastRowLastColumn="0"/>
+            </w:pPr>
+            <w:r>
+              <w:t>48,37%</w:t>
+            </w:r>
+          </w:p>
+        </w:tc>
+        <w:tc>
+          <w:tcPr>
+            <w:tcW w:w="889" w:type="pct"/>
+            <w:noWrap/>
+            <w:hideMark/>
+          </w:tcPr>
+          <w:p>
+            <w:pPr>
+              <w:cnfStyle w:val="000000000000" w:firstRow="0" w:lastRow="0" w:firstColumn="0" w:lastColumn="0" w:oddVBand="0" w:evenVBand="0" w:oddHBand="0" w:evenHBand="0" w:firstRowFirstColumn="0" w:firstRowLastColumn="0" w:lastRowFirstColumn="0" w:lastRowLastColumn="0"/>
+            </w:pPr>
+            <w:r>
+              <w:t>52,49%</w:t>
+            </w:r>
+          </w:p>
+        </w:tc>
+        <w:tc>
+          <w:tcPr>
+            <w:tcW w:w="970" w:type="pct"/>
+            <w:noWrap/>
+            <w:hideMark/>
+          </w:tcPr>
+          <w:p>
+            <w:pPr>
+              <w:cnfStyle w:val="000000000000" w:firstRow="0" w:lastRow="0" w:firstColumn="0" w:lastColumn="0" w:oddVBand="0" w:evenVBand="0" w:oddHBand="0" w:evenHBand="0" w:firstRowFirstColumn="0" w:firstRowLastColumn="0" w:lastRowFirstColumn="0" w:lastRowLastColumn="0"/>
+            </w:pPr>
+            <w:r>
+              <w:t>56,51%</w:t>
+            </w:r>
+          </w:p>
+        </w:tc>
+        <w:tc>
+          <w:tcPr>
+            <w:tcW w:w="1136" w:type="pct"/>
+            <w:noWrap/>
+            <w:hideMark/>
+          </w:tcPr>
+          <w:p>
+            <w:pPr>
+              <w:cnfStyle w:val="000000000000" w:firstRow="0" w:lastRow="0" w:firstColumn="0" w:lastColumn="0" w:oddVBand="0" w:evenVBand="0" w:oddHBand="0" w:evenHBand="0" w:firstRowFirstColumn="0" w:firstRowLastColumn="0" w:lastRowFirstColumn="0" w:lastRowLastColumn="0"/>
+            </w:pPr>
+            <w:r>
+              <w:t>51,63%</w:t>
+            </w:r>
+          </w:p>
+        </w:tc>
+      </w:tr>
+    </w:tbl>
+    <w:p>
+      <w:pPr>
+        <w:jc w:val="both"/>
+        <w:rPr>
+          <w:lang w:eastAsia="es-ES"/>
+        </w:rPr>
+      </w:pPr>
+      <w:r>
+        <w:rPr>
+          <w:lang w:eastAsia="es-ES"/>
+        </w:rPr>
+        <w:t>Donde volvemos a ver que el archivo de porcentaje de cambio vuelve a obtener mejores predicciones. Con respecto al uso de dos capas ocultas, obtuvimos los mejores resultados utilizando 20 neuronas en la primera capa y 10 en la segunda. Aunque también utilizamos otra configuración con 15 neuronas en la primera y 7 en la segunda.</w:t>
+      </w:r>
+    </w:p>
+    <w:tbl>
+      <w:tblPr>
+        <w:tblStyle w:val="Tablanormal1"/>
+        <w:tblW w:w="0" w:type="auto"/>
+        <w:jc w:val="center"/>
+        <w:tblLook w:val="04A0" w:firstRow="1" w:lastRow="0" w:firstColumn="1" w:lastColumn="0" w:noHBand="0" w:noVBand="1"/>
+      </w:tblPr>
+      <w:tblGrid>
+        <w:gridCol w:w="1857"/>
+        <w:gridCol w:w="1480"/>
+      </w:tblGrid>
+      <w:tr>
+        <w:trPr>
+          <w:cnfStyle w:val="100000000000" w:firstRow="1" w:lastRow="0" w:firstColumn="0" w:lastColumn="0" w:oddVBand="0" w:evenVBand="0" w:oddHBand="0" w:evenHBand="0" w:firstRowFirstColumn="0" w:firstRowLastColumn="0" w:lastRowFirstColumn="0" w:lastRowLastColumn="0"/>
+          <w:trHeight w:val="285"/>
+          <w:jc w:val="center"/>
+        </w:trPr>
+        <w:tc>
+          <w:tcPr>
+            <w:cnfStyle w:val="001000000000" w:firstRow="0" w:lastRow="0" w:firstColumn="1" w:lastColumn="0" w:oddVBand="0" w:evenVBand="0" w:oddHBand="0" w:evenHBand="0" w:firstRowFirstColumn="0" w:firstRowLastColumn="0" w:lastRowFirstColumn="0" w:lastRowLastColumn="0"/>
             <w:tcW w:w="0" w:type="auto"/>
             <w:noWrap/>
             <w:hideMark/>
           </w:tcPr>
           <w:p>
-            <w:pPr>
-              <w:spacing w:before="0" w:after="0"/>
-              <w:jc w:val="right"/>
-              <w:cnfStyle w:val="000000100000" w:firstRow="0" w:lastRow="0" w:firstColumn="0" w:lastColumn="0" w:oddVBand="0" w:evenVBand="0" w:oddHBand="1" w:evenHBand="0" w:firstRowFirstColumn="0" w:firstRowLastColumn="0" w:lastRowFirstColumn="0" w:lastRowLastColumn="0"/>
-              <w:rPr>
-                <w:rFonts w:ascii="Liberation Sans" w:eastAsia="Times New Roman" w:hAnsi="Liberation Sans" w:cs="Times New Roman"/>
-                <w:color w:val="000000"/>
-                <w:lang w:eastAsia="es-ES"/>
-              </w:rPr>
-            </w:pPr>
             <w:r>
-              <w:rPr>
-                <w:rFonts w:ascii="Liberation Sans" w:eastAsia="Times New Roman" w:hAnsi="Liberation Sans" w:cs="Times New Roman"/>
-                <w:color w:val="000000"/>
-                <w:lang w:eastAsia="es-ES"/>
-              </w:rPr>
-              <w:t>49.51</w:t>
-            </w:r>
-            <w:r>
-              <w:rPr>
-                <w:rFonts w:ascii="Liberation Sans" w:eastAsia="Times New Roman" w:hAnsi="Liberation Sans" w:cs="Times New Roman"/>
-                <w:color w:val="000000"/>
-                <w:lang w:eastAsia="es-ES"/>
-              </w:rPr>
-              <w:t>%</w:t>
+              <w:t>Neuronas en capa</w:t>
             </w:r>
           </w:p>
         </w:tc>
@@ -3195,38 +3418,33 @@
           </w:tcPr>
           <w:p>
             <w:pPr>
-              <w:spacing w:before="0" w:after="0"/>
-              <w:jc w:val="right"/>
-              <w:cnfStyle w:val="000000100000" w:firstRow="0" w:lastRow="0" w:firstColumn="0" w:lastColumn="0" w:oddVBand="0" w:evenVBand="0" w:oddHBand="1" w:evenHBand="0" w:firstRowFirstColumn="0" w:firstRowLastColumn="0" w:lastRowFirstColumn="0" w:lastRowLastColumn="0"/>
-              <w:rPr>
-                <w:rFonts w:ascii="Liberation Sans" w:eastAsia="Times New Roman" w:hAnsi="Liberation Sans" w:cs="Times New Roman"/>
-                <w:color w:val="000000"/>
-                <w:lang w:eastAsia="es-ES"/>
-              </w:rPr>
+              <w:cnfStyle w:val="100000000000" w:firstRow="1" w:lastRow="0" w:firstColumn="0" w:lastColumn="0" w:oddVBand="0" w:evenVBand="0" w:oddHBand="0" w:evenHBand="0" w:firstRowFirstColumn="0" w:firstRowLastColumn="0" w:lastRowFirstColumn="0" w:lastRowLastColumn="0"/>
             </w:pPr>
             <w:r>
-              <w:rPr>
-                <w:rFonts w:ascii="Liberation Sans" w:eastAsia="Times New Roman" w:hAnsi="Liberation Sans" w:cs="Times New Roman"/>
-                <w:color w:val="000000"/>
-                <w:lang w:eastAsia="es-ES"/>
-              </w:rPr>
               <w:t>5</w:t>
             </w:r>
             <w:r>
-              <w:rPr>
-                <w:rFonts w:ascii="Liberation Sans" w:eastAsia="Times New Roman" w:hAnsi="Liberation Sans" w:cs="Times New Roman"/>
-                <w:color w:val="000000"/>
-                <w:lang w:eastAsia="es-ES"/>
-              </w:rPr>
-              <w:t>1.8</w:t>
+              <w:t>DayRChange</w:t>
             </w:r>
+          </w:p>
+        </w:tc>
+      </w:tr>
+      <w:tr>
+        <w:trPr>
+          <w:cnfStyle w:val="000000100000" w:firstRow="0" w:lastRow="0" w:firstColumn="0" w:lastColumn="0" w:oddVBand="0" w:evenVBand="0" w:oddHBand="1" w:evenHBand="0" w:firstRowFirstColumn="0" w:firstRowLastColumn="0" w:lastRowFirstColumn="0" w:lastRowLastColumn="0"/>
+          <w:trHeight w:val="285"/>
+          <w:jc w:val="center"/>
+        </w:trPr>
+        <w:tc>
+          <w:tcPr>
+            <w:cnfStyle w:val="001000000000" w:firstRow="0" w:lastRow="0" w:firstColumn="1" w:lastColumn="0" w:oddVBand="0" w:evenVBand="0" w:oddHBand="0" w:evenHBand="0" w:firstRowFirstColumn="0" w:firstRowLastColumn="0" w:lastRowFirstColumn="0" w:lastRowLastColumn="0"/>
+            <w:tcW w:w="0" w:type="auto"/>
+            <w:noWrap/>
+            <w:hideMark/>
+          </w:tcPr>
+          <w:p>
             <w:r>
-              <w:rPr>
-                <w:rFonts w:ascii="Liberation Sans" w:eastAsia="Times New Roman" w:hAnsi="Liberation Sans" w:cs="Times New Roman"/>
-                <w:color w:val="000000"/>
-                <w:lang w:eastAsia="es-ES"/>
-              </w:rPr>
-              <w:t>%</w:t>
+              <w:t>30 – 20 – 10 – 1</w:t>
             </w:r>
           </w:p>
         </w:tc>
@@ -3238,30 +3456,35 @@
           </w:tcPr>
           <w:p>
             <w:pPr>
-              <w:spacing w:before="0" w:after="0"/>
-              <w:jc w:val="right"/>
               <w:cnfStyle w:val="000000100000" w:firstRow="0" w:lastRow="0" w:firstColumn="0" w:lastColumn="0" w:oddVBand="0" w:evenVBand="0" w:oddHBand="1" w:evenHBand="0" w:firstRowFirstColumn="0" w:firstRowLastColumn="0" w:lastRowFirstColumn="0" w:lastRowLastColumn="0"/>
-              <w:rPr>
-                <w:rFonts w:ascii="Liberation Sans" w:eastAsia="Times New Roman" w:hAnsi="Liberation Sans" w:cs="Times New Roman"/>
-                <w:color w:val="000000"/>
-                <w:lang w:eastAsia="es-ES"/>
-              </w:rPr>
             </w:pPr>
             <w:r>
-              <w:rPr>
-                <w:rFonts w:ascii="Liberation Sans" w:eastAsia="Times New Roman" w:hAnsi="Liberation Sans" w:cs="Times New Roman"/>
-                <w:color w:val="000000"/>
-                <w:lang w:eastAsia="es-ES"/>
-              </w:rPr>
-              <w:t>51.98</w:t>
+              <w:t>5</w:t>
             </w:r>
             <w:r>
-              <w:rPr>
-                <w:rFonts w:ascii="Liberation Sans" w:eastAsia="Times New Roman" w:hAnsi="Liberation Sans" w:cs="Times New Roman"/>
-                <w:color w:val="000000"/>
-                <w:lang w:eastAsia="es-ES"/>
-              </w:rPr>
-              <w:t>%</w:t>
+              <w:t>7,4</w:t>
+            </w:r>
+            <w:r>
+              <w:t>4%</w:t>
+            </w:r>
+          </w:p>
+        </w:tc>
+      </w:tr>
+      <w:tr>
+        <w:trPr>
+          <w:trHeight w:val="285"/>
+          <w:jc w:val="center"/>
+        </w:trPr>
+        <w:tc>
+          <w:tcPr>
+            <w:cnfStyle w:val="001000000000" w:firstRow="0" w:lastRow="0" w:firstColumn="1" w:lastColumn="0" w:oddVBand="0" w:evenVBand="0" w:oddHBand="0" w:evenHBand="0" w:firstRowFirstColumn="0" w:firstRowLastColumn="0" w:lastRowFirstColumn="0" w:lastRowLastColumn="0"/>
+            <w:tcW w:w="0" w:type="auto"/>
+            <w:noWrap/>
+            <w:hideMark/>
+          </w:tcPr>
+          <w:p>
+            <w:r>
+              <w:t xml:space="preserve">30 – 15 – 7 – 1 </w:t>
             </w:r>
           </w:p>
         </w:tc>
@@ -3273,37 +3496,12 @@
           </w:tcPr>
           <w:p>
             <w:pPr>
-              <w:spacing w:before="0" w:after="0"/>
-              <w:jc w:val="right"/>
-              <w:cnfStyle w:val="000000100000" w:firstRow="0" w:lastRow="0" w:firstColumn="0" w:lastColumn="0" w:oddVBand="0" w:evenVBand="0" w:oddHBand="1" w:evenHBand="0" w:firstRowFirstColumn="0" w:firstRowLastColumn="0" w:lastRowFirstColumn="0" w:lastRowLastColumn="0"/>
-              <w:rPr>
-                <w:rFonts w:ascii="Liberation Sans" w:eastAsia="Times New Roman" w:hAnsi="Liberation Sans" w:cs="Times New Roman"/>
-                <w:color w:val="000000"/>
-                <w:lang w:eastAsia="es-ES"/>
-              </w:rPr>
+              <w:cnfStyle w:val="000000000000" w:firstRow="0" w:lastRow="0" w:firstColumn="0" w:lastColumn="0" w:oddVBand="0" w:evenVBand="0" w:oddHBand="0" w:evenHBand="0" w:firstRowFirstColumn="0" w:firstRowLastColumn="0" w:lastRowFirstColumn="0" w:lastRowLastColumn="0"/>
             </w:pPr>
             <w:r>
-              <w:rPr>
-                <w:rFonts w:ascii="Liberation Sans" w:eastAsia="Times New Roman" w:hAnsi="Liberation Sans" w:cs="Times New Roman"/>
-                <w:color w:val="000000"/>
-                <w:lang w:eastAsia="es-ES"/>
-              </w:rPr>
-              <w:t>5</w:t>
+              <w:t>56,05</w:t>
             </w:r>
             <w:r>
-              <w:rPr>
-                <w:rFonts w:ascii="Liberation Sans" w:eastAsia="Times New Roman" w:hAnsi="Liberation Sans" w:cs="Times New Roman"/>
-                <w:color w:val="000000"/>
-                <w:lang w:eastAsia="es-ES"/>
-              </w:rPr>
-              <w:t>0.24</w:t>
-            </w:r>
-            <w:r>
-              <w:rPr>
-                <w:rFonts w:ascii="Liberation Sans" w:eastAsia="Times New Roman" w:hAnsi="Liberation Sans" w:cs="Times New Roman"/>
-                <w:color w:val="000000"/>
-                <w:lang w:eastAsia="es-ES"/>
-              </w:rPr>
               <w:t>%</w:t>
             </w:r>
           </w:p>
@@ -3311,31 +3509,19 @@
       </w:tr>
       <w:tr>
         <w:trPr>
+          <w:cnfStyle w:val="000000100000" w:firstRow="0" w:lastRow="0" w:firstColumn="0" w:lastColumn="0" w:oddVBand="0" w:evenVBand="0" w:oddHBand="1" w:evenHBand="0" w:firstRowFirstColumn="0" w:firstRowLastColumn="0" w:lastRowFirstColumn="0" w:lastRowLastColumn="0"/>
           <w:trHeight w:val="285"/>
+          <w:jc w:val="center"/>
         </w:trPr>
         <w:tc>
           <w:tcPr>
             <w:cnfStyle w:val="001000000000" w:firstRow="0" w:lastRow="0" w:firstColumn="1" w:lastColumn="0" w:oddVBand="0" w:evenVBand="0" w:oddHBand="0" w:evenHBand="0" w:firstRowFirstColumn="0" w:firstRowLastColumn="0" w:lastRowFirstColumn="0" w:lastRowLastColumn="0"/>
             <w:tcW w:w="0" w:type="auto"/>
             <w:noWrap/>
-            <w:hideMark/>
           </w:tcPr>
           <w:p>
-            <w:pPr>
-              <w:spacing w:before="0" w:after="0"/>
-              <w:rPr>
-                <w:rFonts w:ascii="Liberation Sans" w:eastAsia="Times New Roman" w:hAnsi="Liberation Sans" w:cs="Times New Roman"/>
-                <w:color w:val="000000"/>
-                <w:lang w:eastAsia="es-ES"/>
-              </w:rPr>
-            </w:pPr>
             <w:r>
-              <w:rPr>
-                <w:rFonts w:ascii="Liberation Sans" w:eastAsia="Times New Roman" w:hAnsi="Liberation Sans" w:cs="Times New Roman"/>
-                <w:color w:val="000000"/>
-                <w:lang w:eastAsia="es-ES"/>
-              </w:rPr>
-              <w:t>Manual</w:t>
+              <w:t>30 – 20 – 1</w:t>
             </w:r>
           </w:p>
         </w:tc>
@@ -3343,139 +3529,13 @@
           <w:tcPr>
             <w:tcW w:w="0" w:type="auto"/>
             <w:noWrap/>
-            <w:hideMark/>
           </w:tcPr>
           <w:p>
             <w:pPr>
-              <w:spacing w:before="0" w:after="0"/>
-              <w:jc w:val="right"/>
-              <w:cnfStyle w:val="000000000000" w:firstRow="0" w:lastRow="0" w:firstColumn="0" w:lastColumn="0" w:oddVBand="0" w:evenVBand="0" w:oddHBand="0" w:evenHBand="0" w:firstRowFirstColumn="0" w:firstRowLastColumn="0" w:lastRowFirstColumn="0" w:lastRowLastColumn="0"/>
-              <w:rPr>
-                <w:rFonts w:ascii="Liberation Sans" w:eastAsia="Times New Roman" w:hAnsi="Liberation Sans" w:cs="Times New Roman"/>
-                <w:color w:val="000000"/>
-                <w:lang w:eastAsia="es-ES"/>
-              </w:rPr>
+              <w:cnfStyle w:val="000000100000" w:firstRow="0" w:lastRow="0" w:firstColumn="0" w:lastColumn="0" w:oddVBand="0" w:evenVBand="0" w:oddHBand="1" w:evenHBand="0" w:firstRowFirstColumn="0" w:firstRowLastColumn="0" w:lastRowFirstColumn="0" w:lastRowLastColumn="0"/>
             </w:pPr>
             <w:r>
-              <w:rPr>
-                <w:rFonts w:ascii="Liberation Sans" w:eastAsia="Times New Roman" w:hAnsi="Liberation Sans" w:cs="Times New Roman"/>
-                <w:color w:val="000000"/>
-                <w:lang w:eastAsia="es-ES"/>
-              </w:rPr>
-              <w:t>50.25</w:t>
-            </w:r>
-            <w:r>
-              <w:rPr>
-                <w:rFonts w:ascii="Liberation Sans" w:eastAsia="Times New Roman" w:hAnsi="Liberation Sans" w:cs="Times New Roman"/>
-                <w:color w:val="000000"/>
-                <w:lang w:eastAsia="es-ES"/>
-              </w:rPr>
-              <w:t>%</w:t>
-            </w:r>
-          </w:p>
-        </w:tc>
-        <w:tc>
-          <w:tcPr>
-            <w:tcW w:w="0" w:type="auto"/>
-            <w:noWrap/>
-            <w:hideMark/>
-          </w:tcPr>
-          <w:p>
-            <w:pPr>
-              <w:spacing w:before="0" w:after="0"/>
-              <w:jc w:val="right"/>
-              <w:cnfStyle w:val="000000000000" w:firstRow="0" w:lastRow="0" w:firstColumn="0" w:lastColumn="0" w:oddVBand="0" w:evenVBand="0" w:oddHBand="0" w:evenHBand="0" w:firstRowFirstColumn="0" w:firstRowLastColumn="0" w:lastRowFirstColumn="0" w:lastRowLastColumn="0"/>
-              <w:rPr>
-                <w:rFonts w:ascii="Liberation Sans" w:eastAsia="Times New Roman" w:hAnsi="Liberation Sans" w:cs="Times New Roman"/>
-                <w:color w:val="000000"/>
-                <w:lang w:eastAsia="es-ES"/>
-              </w:rPr>
-            </w:pPr>
-            <w:r>
-              <w:rPr>
-                <w:rFonts w:ascii="Liberation Sans" w:eastAsia="Times New Roman" w:hAnsi="Liberation Sans" w:cs="Times New Roman"/>
-                <w:color w:val="000000"/>
-                <w:lang w:eastAsia="es-ES"/>
-              </w:rPr>
-              <w:t>5</w:t>
-            </w:r>
-            <w:r>
-              <w:rPr>
-                <w:rFonts w:ascii="Liberation Sans" w:eastAsia="Times New Roman" w:hAnsi="Liberation Sans" w:cs="Times New Roman"/>
-                <w:color w:val="000000"/>
-                <w:lang w:eastAsia="es-ES"/>
-              </w:rPr>
-              <w:t>2.14</w:t>
-            </w:r>
-            <w:r>
-              <w:rPr>
-                <w:rFonts w:ascii="Liberation Sans" w:eastAsia="Times New Roman" w:hAnsi="Liberation Sans" w:cs="Times New Roman"/>
-                <w:color w:val="000000"/>
-                <w:lang w:eastAsia="es-ES"/>
-              </w:rPr>
-              <w:t>%</w:t>
-            </w:r>
-          </w:p>
-        </w:tc>
-        <w:tc>
-          <w:tcPr>
-            <w:tcW w:w="0" w:type="auto"/>
-            <w:noWrap/>
-            <w:hideMark/>
-          </w:tcPr>
-          <w:p>
-            <w:pPr>
-              <w:spacing w:before="0" w:after="0"/>
-              <w:jc w:val="right"/>
-              <w:cnfStyle w:val="000000000000" w:firstRow="0" w:lastRow="0" w:firstColumn="0" w:lastColumn="0" w:oddVBand="0" w:evenVBand="0" w:oddHBand="0" w:evenHBand="0" w:firstRowFirstColumn="0" w:firstRowLastColumn="0" w:lastRowFirstColumn="0" w:lastRowLastColumn="0"/>
-              <w:rPr>
-                <w:rFonts w:ascii="Liberation Sans" w:eastAsia="Times New Roman" w:hAnsi="Liberation Sans" w:cs="Times New Roman"/>
-                <w:color w:val="000000"/>
-                <w:lang w:eastAsia="es-ES"/>
-              </w:rPr>
-            </w:pPr>
-            <w:r>
-              <w:rPr>
-                <w:rFonts w:ascii="Liberation Sans" w:eastAsia="Times New Roman" w:hAnsi="Liberation Sans" w:cs="Times New Roman"/>
-                <w:color w:val="000000"/>
-                <w:lang w:eastAsia="es-ES"/>
-              </w:rPr>
-              <w:t>52.20</w:t>
-            </w:r>
-            <w:r>
-              <w:rPr>
-                <w:rFonts w:ascii="Liberation Sans" w:eastAsia="Times New Roman" w:hAnsi="Liberation Sans" w:cs="Times New Roman"/>
-                <w:color w:val="000000"/>
-                <w:lang w:eastAsia="es-ES"/>
-              </w:rPr>
-              <w:t>%</w:t>
-            </w:r>
-          </w:p>
-        </w:tc>
-        <w:tc>
-          <w:tcPr>
-            <w:tcW w:w="0" w:type="auto"/>
-            <w:noWrap/>
-            <w:hideMark/>
-          </w:tcPr>
-          <w:p>
-            <w:pPr>
-              <w:spacing w:before="0" w:after="0"/>
-              <w:jc w:val="right"/>
-              <w:cnfStyle w:val="000000000000" w:firstRow="0" w:lastRow="0" w:firstColumn="0" w:lastColumn="0" w:oddVBand="0" w:evenVBand="0" w:oddHBand="0" w:evenHBand="0" w:firstRowFirstColumn="0" w:firstRowLastColumn="0" w:lastRowFirstColumn="0" w:lastRowLastColumn="0"/>
-              <w:rPr>
-                <w:rFonts w:ascii="Liberation Sans" w:eastAsia="Times New Roman" w:hAnsi="Liberation Sans" w:cs="Times New Roman"/>
-                <w:color w:val="000000"/>
-                <w:lang w:eastAsia="es-ES"/>
-              </w:rPr>
-            </w:pPr>
-            <w:r>
-              <w:rPr>
-                <w:rFonts w:ascii="Liberation Sans" w:eastAsia="Times New Roman" w:hAnsi="Liberation Sans" w:cs="Times New Roman"/>
-                <w:color w:val="000000"/>
-                <w:lang w:eastAsia="es-ES"/>
-              </w:rPr>
-              <w:t>51,63%</w:t>
+              <w:t>54,42%</w:t>
             </w:r>
           </w:p>
         </w:tc>
@@ -3483,30 +3543,44 @@
     </w:tbl>
     <w:p>
       <w:pPr>
-        <w:rPr>
-          <w:lang w:eastAsia="es-ES"/>
-        </w:rPr>
-      </w:pPr>
-      <w:r>
-        <w:rPr>
-          <w:lang w:eastAsia="es-ES"/>
-        </w:rPr>
-        <w:t>Por lo que descartamos su uso para este problema.</w:t>
-      </w:r>
-    </w:p>
-    <w:p>
-      <w:pPr>
-        <w:pStyle w:val="Ttulo4"/>
-        <w:rPr>
-          <w:lang w:eastAsia="es-ES"/>
-        </w:rPr>
-      </w:pPr>
-      <w:r>
-        <w:rPr>
-          <w:lang w:eastAsia="es-ES"/>
-        </w:rPr>
-        <w:lastRenderedPageBreak/>
-        <w:t xml:space="preserve">Predicción a cinco días </w:t>
+        <w:pStyle w:val="Ttulo3"/>
+        <w:rPr>
+          <w:lang w:eastAsia="es-ES"/>
+        </w:rPr>
+      </w:pPr>
+      <w:r>
+        <w:rPr>
+          <w:lang w:eastAsia="es-ES"/>
+        </w:rPr>
+        <w:t>Conclusiones</w:t>
+      </w:r>
+    </w:p>
+    <w:p>
+      <w:pPr>
+        <w:jc w:val="both"/>
+        <w:rPr>
+          <w:lang w:eastAsia="es-ES"/>
+        </w:rPr>
+      </w:pPr>
+      <w:r>
+        <w:rPr>
+          <w:lang w:eastAsia="es-ES"/>
+        </w:rPr>
+        <w:t>Como observamos en los resultados, las redes de neuronas consiguieron un 57% de acierto en el mejor de los casos, tratándose este ejemplo de la previsión a cinco días. Aunque hicimos más pruebas con más configuraciones, todos rondaban entre el 54% y 58%, si se trataba del fichero con los porcentajes de cambio.</w:t>
+      </w:r>
+    </w:p>
+    <w:p>
+      <w:pPr>
+        <w:jc w:val="both"/>
+        <w:rPr>
+          <w:lang w:eastAsia="es-ES"/>
+        </w:rPr>
+      </w:pPr>
+      <w:r>
+        <w:rPr>
+          <w:lang w:eastAsia="es-ES"/>
+        </w:rPr>
+        <w:t>Con respecto al resto de ficheros, sus estimaciones no superaban el 53% y algunas se situaban por debajo del 50%, por lo que los descartamos para su uso. La explicación de esto ya fue expuesta anteriormente y aquí confirmamos la teoría.</w:t>
       </w:r>
     </w:p>
     <w:p>
@@ -3532,6 +3606,7 @@
         <w:jc w:val="both"/>
       </w:pPr>
       <w:r>
+        <w:lastRenderedPageBreak/>
         <w:t>Trabajos fut</w:t>
       </w:r>
       <w:r>
@@ -3732,15 +3807,38 @@
         </w:rPr>
         <w:t xml:space="preserve">: </w:t>
       </w:r>
-      <w:hyperlink r:id="rId5" w:history="1">
-        <w:r>
-          <w:rPr>
-            <w:rStyle w:val="Hipervnculo"/>
-            <w:lang w:val="en-GB"/>
-          </w:rPr>
-          <w:t>https://www.tensorflow.org/</w:t>
-        </w:r>
-      </w:hyperlink>
+      <w:r>
+        <w:fldChar w:fldCharType="begin"/>
+      </w:r>
+      <w:r>
+        <w:rPr>
+          <w:lang w:val="en-GB"/>
+        </w:rPr>
+        <w:instrText xml:space="preserve"> HYPERLINK "https://www.</w:instrText>
+      </w:r>
+      <w:r>
+        <w:rPr>
+          <w:lang w:val="en-GB"/>
+        </w:rPr>
+        <w:instrText xml:space="preserve">tensorflow.org/" </w:instrText>
+      </w:r>
+      <w:r>
+        <w:fldChar w:fldCharType="separate"/>
+      </w:r>
+      <w:r>
+        <w:rPr>
+          <w:rStyle w:val="Hipervnculo"/>
+          <w:lang w:val="en-GB"/>
+        </w:rPr>
+        <w:t>https://www.tensorflow.org/</w:t>
+      </w:r>
+      <w:r>
+        <w:rPr>
+          <w:rStyle w:val="Hipervnculo"/>
+          <w:lang w:val="en-GB"/>
+        </w:rPr>
+        <w:fldChar w:fldCharType="end"/>
+      </w:r>
     </w:p>
   </w:endnote>
   <w:endnote w:id="6">
@@ -3765,7 +3863,7 @@
       <w:r>
         <w:t xml:space="preserve">: </w:t>
       </w:r>
-      <w:hyperlink r:id="rId6" w:history="1">
+      <w:hyperlink r:id="rId5" w:history="1">
         <w:r>
           <w:rPr>
             <w:rStyle w:val="Hipervnculo"/>
@@ -3795,7 +3893,7 @@
         </w:rPr>
         <w:t xml:space="preserve"> Adam optimizer: </w:t>
       </w:r>
-      <w:hyperlink r:id="rId7" w:history="1">
+      <w:hyperlink r:id="rId6" w:history="1">
         <w:r>
           <w:rPr>
             <w:rStyle w:val="Hipervnculo"/>
@@ -7153,6 +7251,86 @@
       </w:tcPr>
     </w:tblStylePr>
   </w:style>
+  <w:style w:type="table" w:styleId="Tablanormal2">
+    <w:name w:val="Plain Table 2"/>
+    <w:basedOn w:val="Tablanormal"/>
+    <w:uiPriority w:val="42"/>
+    <w:rsid w:val="006102DF"/>
+    <w:pPr>
+      <w:spacing w:after="0" w:line="240" w:lineRule="auto"/>
+    </w:pPr>
+    <w:tblPr>
+      <w:tblStyleRowBandSize w:val="1"/>
+      <w:tblStyleColBandSize w:val="1"/>
+      <w:tblBorders>
+        <w:top w:val="single" w:sz="4" w:space="0" w:color="7F7F7F" w:themeColor="text1" w:themeTint="80"/>
+        <w:bottom w:val="single" w:sz="4" w:space="0" w:color="7F7F7F" w:themeColor="text1" w:themeTint="80"/>
+      </w:tblBorders>
+    </w:tblPr>
+    <w:tblStylePr w:type="firstRow">
+      <w:rPr>
+        <w:b/>
+        <w:bCs/>
+      </w:rPr>
+      <w:tblPr/>
+      <w:tcPr>
+        <w:tcBorders>
+          <w:bottom w:val="single" w:sz="4" w:space="0" w:color="7F7F7F" w:themeColor="text1" w:themeTint="80"/>
+        </w:tcBorders>
+      </w:tcPr>
+    </w:tblStylePr>
+    <w:tblStylePr w:type="lastRow">
+      <w:rPr>
+        <w:b/>
+        <w:bCs/>
+      </w:rPr>
+      <w:tblPr/>
+      <w:tcPr>
+        <w:tcBorders>
+          <w:top w:val="single" w:sz="4" w:space="0" w:color="7F7F7F" w:themeColor="text1" w:themeTint="80"/>
+        </w:tcBorders>
+      </w:tcPr>
+    </w:tblStylePr>
+    <w:tblStylePr w:type="firstCol">
+      <w:rPr>
+        <w:b/>
+        <w:bCs/>
+      </w:rPr>
+    </w:tblStylePr>
+    <w:tblStylePr w:type="lastCol">
+      <w:rPr>
+        <w:b/>
+        <w:bCs/>
+      </w:rPr>
+    </w:tblStylePr>
+    <w:tblStylePr w:type="band1Vert">
+      <w:tblPr/>
+      <w:tcPr>
+        <w:tcBorders>
+          <w:left w:val="single" w:sz="4" w:space="0" w:color="7F7F7F" w:themeColor="text1" w:themeTint="80"/>
+          <w:right w:val="single" w:sz="4" w:space="0" w:color="7F7F7F" w:themeColor="text1" w:themeTint="80"/>
+        </w:tcBorders>
+      </w:tcPr>
+    </w:tblStylePr>
+    <w:tblStylePr w:type="band2Vert">
+      <w:tblPr/>
+      <w:tcPr>
+        <w:tcBorders>
+          <w:left w:val="single" w:sz="4" w:space="0" w:color="7F7F7F" w:themeColor="text1" w:themeTint="80"/>
+          <w:right w:val="single" w:sz="4" w:space="0" w:color="7F7F7F" w:themeColor="text1" w:themeTint="80"/>
+        </w:tcBorders>
+      </w:tcPr>
+    </w:tblStylePr>
+    <w:tblStylePr w:type="band1Horz">
+      <w:tblPr/>
+      <w:tcPr>
+        <w:tcBorders>
+          <w:top w:val="single" w:sz="4" w:space="0" w:color="7F7F7F" w:themeColor="text1" w:themeTint="80"/>
+          <w:bottom w:val="single" w:sz="4" w:space="0" w:color="7F7F7F" w:themeColor="text1" w:themeTint="80"/>
+        </w:tcBorders>
+      </w:tcPr>
+    </w:tblStylePr>
+  </w:style>
 </w:styles>
 </file>
 
@@ -7444,7 +7622,7 @@
 </file>
 
 <file path=customXml/itemProps1.xml><?xml version="1.0" encoding="utf-8"?>
-<ds:datastoreItem xmlns:ds="http://schemas.openxmlformats.org/officeDocument/2006/customXml" ds:itemID="{C7BE920E-726C-4BEB-806C-96A75A7309F9}">
+<ds:datastoreItem xmlns:ds="http://schemas.openxmlformats.org/officeDocument/2006/customXml" ds:itemID="{49E8ADF6-2778-4CB1-AA19-F51E1746CCCF}">
   <ds:schemaRefs>
     <ds:schemaRef ds:uri="http://schemas.openxmlformats.org/officeDocument/2006/bibliography"/>
   </ds:schemaRefs>

</xml_diff>